<commit_message>
Completed Week 2 Day 2 & 3's tasks
</commit_message>
<xml_diff>
--- a/day1-task/SngZiJie_DailyTask_W2D1.docx
+++ b/day1-task/SngZiJie_DailyTask_W2D1.docx
@@ -107,6 +107,157 @@
         </w:rPr>
         <w:t>display data in UI.</w:t>
       </w:r>
+      <w:r>
+        <w:rPr>
+          <w:rFonts w:eastAsia="Times New Roman" w:cstheme="minorHAnsi"/>
+          <w:color w:val="000000" w:themeColor="text1"/>
+          <w:sz w:val="24"/>
+          <w:szCs w:val="24"/>
+          <w:lang w:eastAsia="en-IN"/>
+        </w:rPr>
+        <w:br/>
+      </w:r>
+      <w:r>
+        <w:rPr>
+          <w:noProof/>
+        </w:rPr>
+        <w:drawing>
+          <wp:inline distT="0" distB="0" distL="0" distR="0" wp14:anchorId="7B6C9D82" wp14:editId="5CA8886F">
+            <wp:extent cx="5319423" cy="1200714"/>
+            <wp:effectExtent l="0" t="0" r="0" b="0"/>
+            <wp:docPr id="1" name="Picture 1"/>
+            <wp:cNvGraphicFramePr>
+              <a:graphicFrameLocks xmlns:a="http://schemas.openxmlformats.org/drawingml/2006/main" noChangeAspect="1"/>
+            </wp:cNvGraphicFramePr>
+            <a:graphic xmlns:a="http://schemas.openxmlformats.org/drawingml/2006/main">
+              <a:graphicData uri="http://schemas.openxmlformats.org/drawingml/2006/picture">
+                <pic:pic xmlns:pic="http://schemas.openxmlformats.org/drawingml/2006/picture">
+                  <pic:nvPicPr>
+                    <pic:cNvPr id="1" name=""/>
+                    <pic:cNvPicPr/>
+                  </pic:nvPicPr>
+                  <pic:blipFill>
+                    <a:blip r:embed="rId8"/>
+                    <a:stretch>
+                      <a:fillRect/>
+                    </a:stretch>
+                  </pic:blipFill>
+                  <pic:spPr>
+                    <a:xfrm>
+                      <a:off x="0" y="0"/>
+                      <a:ext cx="5330716" cy="1203263"/>
+                    </a:xfrm>
+                    <a:prstGeom prst="rect">
+                      <a:avLst/>
+                    </a:prstGeom>
+                  </pic:spPr>
+                </pic:pic>
+              </a:graphicData>
+            </a:graphic>
+          </wp:inline>
+        </w:drawing>
+      </w:r>
+      <w:r>
+        <w:rPr>
+          <w:noProof/>
+        </w:rPr>
+        <w:drawing>
+          <wp:inline distT="0" distB="0" distL="0" distR="0" wp14:anchorId="52104EED" wp14:editId="56B0C89E">
+            <wp:extent cx="3400000" cy="5085714"/>
+            <wp:effectExtent l="0" t="0" r="0" b="1270"/>
+            <wp:docPr id="2" name="Picture 2"/>
+            <wp:cNvGraphicFramePr>
+              <a:graphicFrameLocks xmlns:a="http://schemas.openxmlformats.org/drawingml/2006/main" noChangeAspect="1"/>
+            </wp:cNvGraphicFramePr>
+            <a:graphic xmlns:a="http://schemas.openxmlformats.org/drawingml/2006/main">
+              <a:graphicData uri="http://schemas.openxmlformats.org/drawingml/2006/picture">
+                <pic:pic xmlns:pic="http://schemas.openxmlformats.org/drawingml/2006/picture">
+                  <pic:nvPicPr>
+                    <pic:cNvPr id="1" name=""/>
+                    <pic:cNvPicPr/>
+                  </pic:nvPicPr>
+                  <pic:blipFill>
+                    <a:blip r:embed="rId9"/>
+                    <a:stretch>
+                      <a:fillRect/>
+                    </a:stretch>
+                  </pic:blipFill>
+                  <pic:spPr>
+                    <a:xfrm>
+                      <a:off x="0" y="0"/>
+                      <a:ext cx="3400000" cy="5085714"/>
+                    </a:xfrm>
+                    <a:prstGeom prst="rect">
+                      <a:avLst/>
+                    </a:prstGeom>
+                  </pic:spPr>
+                </pic:pic>
+              </a:graphicData>
+            </a:graphic>
+          </wp:inline>
+        </w:drawing>
+      </w:r>
+      <w:r>
+        <w:rPr>
+          <w:noProof/>
+        </w:rPr>
+        <w:drawing>
+          <wp:inline distT="0" distB="0" distL="0" distR="0" wp14:anchorId="18C24923" wp14:editId="1218E1ED">
+            <wp:extent cx="5335325" cy="1599963"/>
+            <wp:effectExtent l="0" t="0" r="0" b="635"/>
+            <wp:docPr id="3" name="Picture 3"/>
+            <wp:cNvGraphicFramePr>
+              <a:graphicFrameLocks xmlns:a="http://schemas.openxmlformats.org/drawingml/2006/main" noChangeAspect="1"/>
+            </wp:cNvGraphicFramePr>
+            <a:graphic xmlns:a="http://schemas.openxmlformats.org/drawingml/2006/main">
+              <a:graphicData uri="http://schemas.openxmlformats.org/drawingml/2006/picture">
+                <pic:pic xmlns:pic="http://schemas.openxmlformats.org/drawingml/2006/picture">
+                  <pic:nvPicPr>
+                    <pic:cNvPr id="1" name=""/>
+                    <pic:cNvPicPr/>
+                  </pic:nvPicPr>
+                  <pic:blipFill>
+                    <a:blip r:embed="rId10"/>
+                    <a:stretch>
+                      <a:fillRect/>
+                    </a:stretch>
+                  </pic:blipFill>
+                  <pic:spPr>
+                    <a:xfrm>
+                      <a:off x="0" y="0"/>
+                      <a:ext cx="5372586" cy="1611137"/>
+                    </a:xfrm>
+                    <a:prstGeom prst="rect">
+                      <a:avLst/>
+                    </a:prstGeom>
+                  </pic:spPr>
+                </pic:pic>
+              </a:graphicData>
+            </a:graphic>
+          </wp:inline>
+        </w:drawing>
+      </w:r>
+    </w:p>
+    <w:p>
+      <w:pPr>
+        <w:rPr>
+          <w:rFonts w:eastAsia="Times New Roman" w:cstheme="minorHAnsi"/>
+          <w:color w:val="000000" w:themeColor="text1"/>
+          <w:sz w:val="24"/>
+          <w:szCs w:val="24"/>
+          <w:lang w:eastAsia="en-IN"/>
+        </w:rPr>
+      </w:pPr>
+      <w:r>
+        <w:rPr>
+          <w:rFonts w:eastAsia="Times New Roman" w:cstheme="minorHAnsi"/>
+          <w:color w:val="000000" w:themeColor="text1"/>
+          <w:sz w:val="24"/>
+          <w:szCs w:val="24"/>
+          <w:lang w:eastAsia="en-IN"/>
+        </w:rPr>
+        <w:br w:type="page"/>
+      </w:r>
     </w:p>
     <w:p>
       <w:pPr>
@@ -133,6 +284,7 @@
           <w:szCs w:val="24"/>
           <w:lang w:eastAsia="en-IN"/>
         </w:rPr>
+        <w:lastRenderedPageBreak/>
         <w:t>C</w:t>
       </w:r>
       <w:r>
@@ -143,8 +295,10 @@
           <w:szCs w:val="24"/>
           <w:lang w:eastAsia="en-IN"/>
         </w:rPr>
-        <w:t xml:space="preserve">reate a object and update its data on click of a button and display data </w:t>
+        <w:t xml:space="preserve">reate </w:t>
       </w:r>
+      <w:proofErr w:type="spellStart"/>
+      <w:proofErr w:type="gramStart"/>
       <w:r>
         <w:rPr>
           <w:rFonts w:eastAsia="Times New Roman" w:cstheme="minorHAnsi"/>
@@ -153,7 +307,199 @@
           <w:szCs w:val="24"/>
           <w:lang w:eastAsia="en-IN"/>
         </w:rPr>
+        <w:t>a</w:t>
+      </w:r>
+      <w:proofErr w:type="spellEnd"/>
+      <w:proofErr w:type="gramEnd"/>
+      <w:r>
+        <w:rPr>
+          <w:rFonts w:eastAsia="Times New Roman" w:cstheme="minorHAnsi"/>
+          <w:color w:val="000000" w:themeColor="text1"/>
+          <w:sz w:val="24"/>
+          <w:szCs w:val="24"/>
+          <w:lang w:eastAsia="en-IN"/>
+        </w:rPr>
+        <w:t xml:space="preserve"> object and update its data on click of a button and display data </w:t>
+      </w:r>
+      <w:r>
+        <w:rPr>
+          <w:rFonts w:eastAsia="Times New Roman" w:cstheme="minorHAnsi"/>
+          <w:color w:val="000000" w:themeColor="text1"/>
+          <w:sz w:val="24"/>
+          <w:szCs w:val="24"/>
+          <w:lang w:eastAsia="en-IN"/>
+        </w:rPr>
         <w:t>in UI</w:t>
+      </w:r>
+      <w:r>
+        <w:rPr>
+          <w:rFonts w:eastAsia="Times New Roman" w:cstheme="minorHAnsi"/>
+          <w:color w:val="000000" w:themeColor="text1"/>
+          <w:sz w:val="24"/>
+          <w:szCs w:val="24"/>
+          <w:lang w:eastAsia="en-IN"/>
+        </w:rPr>
+        <w:br/>
+      </w:r>
+      <w:r>
+        <w:rPr>
+          <w:noProof/>
+        </w:rPr>
+        <w:drawing>
+          <wp:inline distT="0" distB="0" distL="0" distR="0" wp14:anchorId="4D21F8E8" wp14:editId="510C5627">
+            <wp:extent cx="5367130" cy="987761"/>
+            <wp:effectExtent l="0" t="0" r="5080" b="3175"/>
+            <wp:docPr id="4" name="Picture 4"/>
+            <wp:cNvGraphicFramePr>
+              <a:graphicFrameLocks xmlns:a="http://schemas.openxmlformats.org/drawingml/2006/main" noChangeAspect="1"/>
+            </wp:cNvGraphicFramePr>
+            <a:graphic xmlns:a="http://schemas.openxmlformats.org/drawingml/2006/main">
+              <a:graphicData uri="http://schemas.openxmlformats.org/drawingml/2006/picture">
+                <pic:pic xmlns:pic="http://schemas.openxmlformats.org/drawingml/2006/picture">
+                  <pic:nvPicPr>
+                    <pic:cNvPr id="1" name=""/>
+                    <pic:cNvPicPr/>
+                  </pic:nvPicPr>
+                  <pic:blipFill>
+                    <a:blip r:embed="rId11"/>
+                    <a:stretch>
+                      <a:fillRect/>
+                    </a:stretch>
+                  </pic:blipFill>
+                  <pic:spPr>
+                    <a:xfrm>
+                      <a:off x="0" y="0"/>
+                      <a:ext cx="5389497" cy="991877"/>
+                    </a:xfrm>
+                    <a:prstGeom prst="rect">
+                      <a:avLst/>
+                    </a:prstGeom>
+                  </pic:spPr>
+                </pic:pic>
+              </a:graphicData>
+            </a:graphic>
+          </wp:inline>
+        </w:drawing>
+      </w:r>
+      <w:r>
+        <w:rPr>
+          <w:noProof/>
+        </w:rPr>
+        <w:drawing>
+          <wp:inline distT="0" distB="0" distL="0" distR="0" wp14:anchorId="78347354" wp14:editId="71CA5BB9">
+            <wp:extent cx="5367020" cy="1001123"/>
+            <wp:effectExtent l="0" t="0" r="5080" b="8890"/>
+            <wp:docPr id="5" name="Picture 5"/>
+            <wp:cNvGraphicFramePr>
+              <a:graphicFrameLocks xmlns:a="http://schemas.openxmlformats.org/drawingml/2006/main" noChangeAspect="1"/>
+            </wp:cNvGraphicFramePr>
+            <a:graphic xmlns:a="http://schemas.openxmlformats.org/drawingml/2006/main">
+              <a:graphicData uri="http://schemas.openxmlformats.org/drawingml/2006/picture">
+                <pic:pic xmlns:pic="http://schemas.openxmlformats.org/drawingml/2006/picture">
+                  <pic:nvPicPr>
+                    <pic:cNvPr id="1" name=""/>
+                    <pic:cNvPicPr/>
+                  </pic:nvPicPr>
+                  <pic:blipFill>
+                    <a:blip r:embed="rId12"/>
+                    <a:stretch>
+                      <a:fillRect/>
+                    </a:stretch>
+                  </pic:blipFill>
+                  <pic:spPr>
+                    <a:xfrm>
+                      <a:off x="0" y="0"/>
+                      <a:ext cx="5421518" cy="1011289"/>
+                    </a:xfrm>
+                    <a:prstGeom prst="rect">
+                      <a:avLst/>
+                    </a:prstGeom>
+                  </pic:spPr>
+                </pic:pic>
+              </a:graphicData>
+            </a:graphic>
+          </wp:inline>
+        </w:drawing>
+      </w:r>
+      <w:r>
+        <w:rPr>
+          <w:noProof/>
+        </w:rPr>
+        <w:drawing>
+          <wp:inline distT="0" distB="0" distL="0" distR="0" wp14:anchorId="0A979420" wp14:editId="741A3ED4">
+            <wp:extent cx="2838095" cy="895238"/>
+            <wp:effectExtent l="0" t="0" r="635" b="635"/>
+            <wp:docPr id="6" name="Picture 6"/>
+            <wp:cNvGraphicFramePr>
+              <a:graphicFrameLocks xmlns:a="http://schemas.openxmlformats.org/drawingml/2006/main" noChangeAspect="1"/>
+            </wp:cNvGraphicFramePr>
+            <a:graphic xmlns:a="http://schemas.openxmlformats.org/drawingml/2006/main">
+              <a:graphicData uri="http://schemas.openxmlformats.org/drawingml/2006/picture">
+                <pic:pic xmlns:pic="http://schemas.openxmlformats.org/drawingml/2006/picture">
+                  <pic:nvPicPr>
+                    <pic:cNvPr id="1" name=""/>
+                    <pic:cNvPicPr/>
+                  </pic:nvPicPr>
+                  <pic:blipFill>
+                    <a:blip r:embed="rId13"/>
+                    <a:stretch>
+                      <a:fillRect/>
+                    </a:stretch>
+                  </pic:blipFill>
+                  <pic:spPr>
+                    <a:xfrm>
+                      <a:off x="0" y="0"/>
+                      <a:ext cx="2838095" cy="895238"/>
+                    </a:xfrm>
+                    <a:prstGeom prst="rect">
+                      <a:avLst/>
+                    </a:prstGeom>
+                  </pic:spPr>
+                </pic:pic>
+              </a:graphicData>
+            </a:graphic>
+          </wp:inline>
+        </w:drawing>
+      </w:r>
+      <w:r>
+        <w:rPr>
+          <w:noProof/>
+        </w:rPr>
+        <w:drawing>
+          <wp:inline distT="0" distB="0" distL="0" distR="0" wp14:anchorId="7BF6FD8B" wp14:editId="2A4EB834">
+            <wp:extent cx="5406887" cy="1315284"/>
+            <wp:effectExtent l="0" t="0" r="3810" b="0"/>
+            <wp:docPr id="7" name="Picture 7"/>
+            <wp:cNvGraphicFramePr>
+              <a:graphicFrameLocks xmlns:a="http://schemas.openxmlformats.org/drawingml/2006/main" noChangeAspect="1"/>
+            </wp:cNvGraphicFramePr>
+            <a:graphic xmlns:a="http://schemas.openxmlformats.org/drawingml/2006/main">
+              <a:graphicData uri="http://schemas.openxmlformats.org/drawingml/2006/picture">
+                <pic:pic xmlns:pic="http://schemas.openxmlformats.org/drawingml/2006/picture">
+                  <pic:nvPicPr>
+                    <pic:cNvPr id="1" name=""/>
+                    <pic:cNvPicPr/>
+                  </pic:nvPicPr>
+                  <pic:blipFill>
+                    <a:blip r:embed="rId14"/>
+                    <a:stretch>
+                      <a:fillRect/>
+                    </a:stretch>
+                  </pic:blipFill>
+                  <pic:spPr>
+                    <a:xfrm>
+                      <a:off x="0" y="0"/>
+                      <a:ext cx="5418773" cy="1318175"/>
+                    </a:xfrm>
+                    <a:prstGeom prst="rect">
+                      <a:avLst/>
+                    </a:prstGeom>
+                  </pic:spPr>
+                </pic:pic>
+              </a:graphicData>
+            </a:graphic>
+          </wp:inline>
+        </w:drawing>
       </w:r>
     </w:p>
     <w:sectPr>
@@ -1638,6 +1984,27 @@
 </file>
 
 <file path=customXml/item1.xml><?xml version="1.0" encoding="utf-8"?>
+<p:properties xmlns:p="http://schemas.microsoft.com/office/2006/metadata/properties" xmlns:xsi="http://www.w3.org/2001/XMLSchema-instance" xmlns:pc="http://schemas.microsoft.com/office/infopath/2007/PartnerControls">
+  <documentManagement>
+    <_Flow_SignoffStatus xmlns="6bf68a39-f98c-4d52-aa38-e00e47a162ca" xsi:nil="true"/>
+    <TaxCatchAll xmlns="821d973b-cc44-45d5-9ca9-410c7c8ec753" xsi:nil="true"/>
+    <lcf76f155ced4ddcb4097134ff3c332f xmlns="6bf68a39-f98c-4d52-aa38-e00e47a162ca">
+      <Terms xmlns="http://schemas.microsoft.com/office/infopath/2007/PartnerControls"/>
+    </lcf76f155ced4ddcb4097134ff3c332f>
+  </documentManagement>
+</p:properties>
+</file>
+
+<file path=customXml/item2.xml><?xml version="1.0" encoding="utf-8"?>
+<?mso-contentType ?>
+<FormTemplates xmlns="http://schemas.microsoft.com/sharepoint/v3/contenttype/forms">
+  <Display>DocumentLibraryForm</Display>
+  <Edit>DocumentLibraryForm</Edit>
+  <New>DocumentLibraryForm</New>
+</FormTemplates>
+</file>
+
+<file path=customXml/item3.xml><?xml version="1.0" encoding="utf-8"?>
 <ct:contentTypeSchema xmlns:ct="http://schemas.microsoft.com/office/2006/metadata/contentType" xmlns:ma="http://schemas.microsoft.com/office/2006/metadata/properties/metaAttributes" ct:_="" ma:_="" ma:contentTypeName="Document" ma:contentTypeID="0x0101007F602F04761E0641B0F7759C28260C37" ma:contentTypeVersion="16" ma:contentTypeDescription="Create a new document." ma:contentTypeScope="" ma:versionID="b7ad6a2aaef594ef4387fe3d62c37062">
   <xsd:schema xmlns:xsd="http://www.w3.org/2001/XMLSchema" xmlns:xs="http://www.w3.org/2001/XMLSchema" xmlns:p="http://schemas.microsoft.com/office/2006/metadata/properties" xmlns:ns2="821d973b-cc44-45d5-9ca9-410c7c8ec753" xmlns:ns3="6bf68a39-f98c-4d52-aa38-e00e47a162ca" targetNamespace="http://schemas.microsoft.com/office/2006/metadata/properties" ma:root="true" ma:fieldsID="a213dbfe0342c990a8afbb33295edff2" ns2:_="" ns3:_="">
     <xsd:import namespace="821d973b-cc44-45d5-9ca9-410c7c8ec753"/>
@@ -1880,35 +2247,40 @@
 </ct:contentTypeSchema>
 </file>
 
-<file path=customXml/item2.xml><?xml version="1.0" encoding="utf-8"?>
-<?mso-contentType ?>
-<FormTemplates xmlns="http://schemas.microsoft.com/sharepoint/v3/contenttype/forms">
-  <Display>DocumentLibraryForm</Display>
-  <Edit>DocumentLibraryForm</Edit>
-  <New>DocumentLibraryForm</New>
-</FormTemplates>
-</file>
-
-<file path=customXml/item3.xml><?xml version="1.0" encoding="utf-8"?>
-<p:properties xmlns:p="http://schemas.microsoft.com/office/2006/metadata/properties" xmlns:xsi="http://www.w3.org/2001/XMLSchema-instance" xmlns:pc="http://schemas.microsoft.com/office/infopath/2007/PartnerControls">
-  <documentManagement>
-    <_Flow_SignoffStatus xmlns="6bf68a39-f98c-4d52-aa38-e00e47a162ca" xsi:nil="true"/>
-    <TaxCatchAll xmlns="821d973b-cc44-45d5-9ca9-410c7c8ec753" xsi:nil="true"/>
-    <lcf76f155ced4ddcb4097134ff3c332f xmlns="6bf68a39-f98c-4d52-aa38-e00e47a162ca">
-      <Terms xmlns="http://schemas.microsoft.com/office/infopath/2007/PartnerControls"/>
-    </lcf76f155ced4ddcb4097134ff3c332f>
-  </documentManagement>
-</p:properties>
-</file>
-
 <file path=customXml/itemProps1.xml><?xml version="1.0" encoding="utf-8"?>
-<ds:datastoreItem xmlns:ds="http://schemas.openxmlformats.org/officeDocument/2006/customXml" ds:itemID="{FFCFB0C8-4E4B-423F-9BD9-2760C5550E9E}"/>
+<ds:datastoreItem xmlns:ds="http://schemas.openxmlformats.org/officeDocument/2006/customXml" ds:itemID="{6B531FBE-D9BB-452C-AA53-3150BF658614}">
+  <ds:schemaRefs>
+    <ds:schemaRef ds:uri="http://schemas.microsoft.com/office/2006/metadata/properties"/>
+    <ds:schemaRef ds:uri="http://schemas.microsoft.com/office/infopath/2007/PartnerControls"/>
+    <ds:schemaRef ds:uri="6bf68a39-f98c-4d52-aa38-e00e47a162ca"/>
+    <ds:schemaRef ds:uri="821d973b-cc44-45d5-9ca9-410c7c8ec753"/>
+  </ds:schemaRefs>
+</ds:datastoreItem>
 </file>
 
 <file path=customXml/itemProps2.xml><?xml version="1.0" encoding="utf-8"?>
-<ds:datastoreItem xmlns:ds="http://schemas.openxmlformats.org/officeDocument/2006/customXml" ds:itemID="{0583CDC6-FEC3-4B6D-A0D5-265670455E0F}"/>
+<ds:datastoreItem xmlns:ds="http://schemas.openxmlformats.org/officeDocument/2006/customXml" ds:itemID="{0583CDC6-FEC3-4B6D-A0D5-265670455E0F}">
+  <ds:schemaRefs>
+    <ds:schemaRef ds:uri="http://schemas.microsoft.com/sharepoint/v3/contenttype/forms"/>
+  </ds:schemaRefs>
+</ds:datastoreItem>
 </file>
 
 <file path=customXml/itemProps3.xml><?xml version="1.0" encoding="utf-8"?>
-<ds:datastoreItem xmlns:ds="http://schemas.openxmlformats.org/officeDocument/2006/customXml" ds:itemID="{6B531FBE-D9BB-452C-AA53-3150BF658614}"/>
+<ds:datastoreItem xmlns:ds="http://schemas.openxmlformats.org/officeDocument/2006/customXml" ds:itemID="{FFCFB0C8-4E4B-423F-9BD9-2760C5550E9E}">
+  <ds:schemaRefs>
+    <ds:schemaRef ds:uri="http://schemas.microsoft.com/office/2006/metadata/contentType"/>
+    <ds:schemaRef ds:uri="http://schemas.microsoft.com/office/2006/metadata/properties/metaAttributes"/>
+    <ds:schemaRef ds:uri="http://www.w3.org/2001/XMLSchema"/>
+    <ds:schemaRef ds:uri="http://schemas.microsoft.com/office/2006/metadata/properties"/>
+    <ds:schemaRef ds:uri="821d973b-cc44-45d5-9ca9-410c7c8ec753"/>
+    <ds:schemaRef ds:uri="6bf68a39-f98c-4d52-aa38-e00e47a162ca"/>
+    <ds:schemaRef ds:uri="http://schemas.microsoft.com/office/2006/documentManagement/types"/>
+    <ds:schemaRef ds:uri="http://schemas.microsoft.com/office/infopath/2007/PartnerControls"/>
+    <ds:schemaRef ds:uri="http://schemas.openxmlformats.org/package/2006/metadata/core-properties"/>
+    <ds:schemaRef ds:uri="http://purl.org/dc/elements/1.1/"/>
+    <ds:schemaRef ds:uri="http://purl.org/dc/terms/"/>
+    <ds:schemaRef ds:uri="http://schemas.microsoft.com/internal/obd"/>
+  </ds:schemaRefs>
+</ds:datastoreItem>
 </file>
</xml_diff>